<commit_message>
PHP Insert Into DataBase
Title
</commit_message>
<xml_diff>
--- a/CSS3.docx
+++ b/CSS3.docx
@@ -2152,8 +2152,6 @@
         </w:rPr>
         <w:t>.</w:t>
       </w:r>
-      <w:bookmarkStart w:id="0" w:name="_GoBack"/>
-      <w:bookmarkEnd w:id="0"/>
     </w:p>
     <w:p>
       <w:pPr>
@@ -3298,7 +3296,21 @@
         <w:rPr>
           <w:sz w:val="24"/>
         </w:rPr>
-        <w:t xml:space="preserve"> del numero dentro de los ()</w:t>
+        <w:t xml:space="preserve"> del </w:t>
+      </w:r>
+      <w:proofErr w:type="spellStart"/>
+      <w:r>
+        <w:rPr>
+          <w:sz w:val="24"/>
+        </w:rPr>
+        <w:t>numero</w:t>
+      </w:r>
+      <w:proofErr w:type="spellEnd"/>
+      <w:r>
+        <w:rPr>
+          <w:sz w:val="24"/>
+        </w:rPr>
+        <w:t xml:space="preserve"> dentro de los ()</w:t>
       </w:r>
     </w:p>
     <w:p>
@@ -4103,54 +4115,6 @@
       </w:pPr>
       <w:r>
         <w:rPr>
-          <w:sz w:val="24"/>
-        </w:rPr>
-        <w:t xml:space="preserve">Luego se debe conectar una clase con el </w:t>
-      </w:r>
-      <w:proofErr w:type="spellStart"/>
-      <w:r>
-        <w:rPr>
-          <w:sz w:val="24"/>
-        </w:rPr>
-        <w:t>pseudo</w:t>
-      </w:r>
-      <w:proofErr w:type="spellEnd"/>
-      <w:r>
-        <w:rPr>
-          <w:sz w:val="24"/>
-        </w:rPr>
-        <w:t xml:space="preserve">-selector </w:t>
-      </w:r>
-      <w:proofErr w:type="spellStart"/>
-      <w:r>
-        <w:rPr>
-          <w:sz w:val="24"/>
-        </w:rPr>
-        <w:t>hover</w:t>
-      </w:r>
-      <w:proofErr w:type="spellEnd"/>
-      <w:r>
-        <w:rPr>
-          <w:sz w:val="24"/>
-        </w:rPr>
-        <w:t xml:space="preserve"> y la nueva medida.</w:t>
-      </w:r>
-      <w:r>
-        <w:rPr>
-          <w:sz w:val="24"/>
-        </w:rPr>
-        <w:t xml:space="preserve"> </w:t>
-      </w:r>
-    </w:p>
-    <w:p>
-      <w:pPr>
-        <w:spacing w:after="0"/>
-        <w:rPr>
-          <w:sz w:val="24"/>
-        </w:rPr>
-      </w:pPr>
-      <w:r>
-        <w:rPr>
           <w:b/>
           <w:sz w:val="24"/>
         </w:rPr>
@@ -4354,7 +4318,15 @@
         <w:rPr>
           <w:sz w:val="24"/>
         </w:rPr>
-        <w:t xml:space="preserve"> Se puede utilizar de esta forma y darle valores como automático y 0 para simplificar (si se repite se puede acortar)</w:t>
+        <w:t xml:space="preserve"> Se puede utilizar de esta form</w:t>
+      </w:r>
+      <w:bookmarkStart w:id="0" w:name="_GoBack"/>
+      <w:bookmarkEnd w:id="0"/>
+      <w:r>
+        <w:rPr>
+          <w:sz w:val="24"/>
+        </w:rPr>
+        <w:t>a y darle valores como automático y 0 para simplificar (si se repite se puede acortar)</w:t>
       </w:r>
       <w:r>
         <w:rPr>
@@ -4837,89 +4809,89 @@
         <w:rPr>
           <w:sz w:val="24"/>
         </w:rPr>
+        <w:t xml:space="preserve">en el </w:t>
+      </w:r>
+      <w:proofErr w:type="spellStart"/>
+      <w:r>
+        <w:rPr>
+          <w:sz w:val="24"/>
+        </w:rPr>
+        <w:t>href</w:t>
+      </w:r>
+      <w:proofErr w:type="spellEnd"/>
+      <w:r>
+        <w:rPr>
+          <w:sz w:val="24"/>
+        </w:rPr>
+        <w:t xml:space="preserve">. </w:t>
+      </w:r>
+      <w:r>
+        <w:rPr>
+          <w:sz w:val="24"/>
+        </w:rPr>
+        <w:t>Se</w:t>
+      </w:r>
+      <w:r>
+        <w:rPr>
+          <w:sz w:val="24"/>
+        </w:rPr>
+        <w:t xml:space="preserve"> selecciona en </w:t>
+      </w:r>
+      <w:proofErr w:type="spellStart"/>
+      <w:r>
+        <w:rPr>
+          <w:sz w:val="24"/>
+        </w:rPr>
+        <w:t>css</w:t>
+      </w:r>
+      <w:proofErr w:type="spellEnd"/>
+      <w:r>
+        <w:rPr>
+          <w:sz w:val="24"/>
+        </w:rPr>
+        <w:t xml:space="preserve"> poniendo el id acompañado en su inicio con un #, </w:t>
+      </w:r>
+      <w:proofErr w:type="spellStart"/>
+      <w:r>
+        <w:rPr>
+          <w:sz w:val="24"/>
+        </w:rPr>
+        <w:t>ejem</w:t>
+      </w:r>
+      <w:proofErr w:type="spellEnd"/>
+      <w:r>
+        <w:rPr>
+          <w:sz w:val="24"/>
+        </w:rPr>
+        <w:t xml:space="preserve">: </w:t>
+      </w:r>
+      <w:r>
+        <w:rPr>
+          <w:b/>
+          <w:sz w:val="24"/>
+        </w:rPr>
+        <w:t>#target</w:t>
+      </w:r>
+      <w:r>
+        <w:rPr>
+          <w:sz w:val="24"/>
+        </w:rPr>
+        <w:t>.</w:t>
+      </w:r>
+    </w:p>
+    <w:p>
+      <w:pPr>
+        <w:spacing w:after="0"/>
+        <w:rPr>
+          <w:sz w:val="24"/>
+        </w:rPr>
+      </w:pPr>
+      <w:r>
+        <w:rPr>
+          <w:b/>
+          <w:sz w:val="24"/>
+        </w:rPr>
         <w:lastRenderedPageBreak/>
-        <w:t xml:space="preserve">en el </w:t>
-      </w:r>
-      <w:proofErr w:type="spellStart"/>
-      <w:r>
-        <w:rPr>
-          <w:sz w:val="24"/>
-        </w:rPr>
-        <w:t>href</w:t>
-      </w:r>
-      <w:proofErr w:type="spellEnd"/>
-      <w:r>
-        <w:rPr>
-          <w:sz w:val="24"/>
-        </w:rPr>
-        <w:t xml:space="preserve">. </w:t>
-      </w:r>
-      <w:r>
-        <w:rPr>
-          <w:sz w:val="24"/>
-        </w:rPr>
-        <w:t>Se</w:t>
-      </w:r>
-      <w:r>
-        <w:rPr>
-          <w:sz w:val="24"/>
-        </w:rPr>
-        <w:t xml:space="preserve"> selecciona en </w:t>
-      </w:r>
-      <w:proofErr w:type="spellStart"/>
-      <w:r>
-        <w:rPr>
-          <w:sz w:val="24"/>
-        </w:rPr>
-        <w:t>css</w:t>
-      </w:r>
-      <w:proofErr w:type="spellEnd"/>
-      <w:r>
-        <w:rPr>
-          <w:sz w:val="24"/>
-        </w:rPr>
-        <w:t xml:space="preserve"> poniendo el id acompañado en su inicio con un #, </w:t>
-      </w:r>
-      <w:proofErr w:type="spellStart"/>
-      <w:r>
-        <w:rPr>
-          <w:sz w:val="24"/>
-        </w:rPr>
-        <w:t>ejem</w:t>
-      </w:r>
-      <w:proofErr w:type="spellEnd"/>
-      <w:r>
-        <w:rPr>
-          <w:sz w:val="24"/>
-        </w:rPr>
-        <w:t xml:space="preserve">: </w:t>
-      </w:r>
-      <w:r>
-        <w:rPr>
-          <w:b/>
-          <w:sz w:val="24"/>
-        </w:rPr>
-        <w:t>#target</w:t>
-      </w:r>
-      <w:r>
-        <w:rPr>
-          <w:sz w:val="24"/>
-        </w:rPr>
-        <w:t>.</w:t>
-      </w:r>
-    </w:p>
-    <w:p>
-      <w:pPr>
-        <w:spacing w:after="0"/>
-        <w:rPr>
-          <w:sz w:val="24"/>
-        </w:rPr>
-      </w:pPr>
-      <w:r>
-        <w:rPr>
-          <w:b/>
-          <w:sz w:val="24"/>
-        </w:rPr>
         <w:t>Text-</w:t>
       </w:r>
       <w:proofErr w:type="spellStart"/>
@@ -6187,7 +6159,6 @@
           <w:b/>
           <w:sz w:val="24"/>
         </w:rPr>
-        <w:lastRenderedPageBreak/>
         <w:t xml:space="preserve">Gap: </w:t>
       </w:r>
       <w:r>
@@ -6231,6 +6202,7 @@
           <w:b/>
           <w:sz w:val="24"/>
         </w:rPr>
+        <w:lastRenderedPageBreak/>
         <w:t>Row</w:t>
       </w:r>
       <w:proofErr w:type="spellEnd"/>
@@ -7183,7 +7155,6 @@
           <w:sz w:val="24"/>
           <w:lang w:val="en-US"/>
         </w:rPr>
-        <w:lastRenderedPageBreak/>
         <w:t>max-width</w:t>
       </w:r>
       <w:proofErr w:type="gramEnd"/>
@@ -7202,12 +7173,14 @@
         <w:rPr>
           <w:b/>
           <w:sz w:val="24"/>
-        </w:rPr>
-      </w:pPr>
-      <w:r>
-        <w:rPr>
-          <w:b/>
-          <w:sz w:val="24"/>
+          <w:lang w:val="en-US"/>
+        </w:rPr>
+      </w:pPr>
+      <w:r>
+        <w:rPr>
+          <w:b/>
+          <w:sz w:val="24"/>
+          <w:lang w:val="en-US"/>
         </w:rPr>
         <w:t>}</w:t>
       </w:r>
@@ -7218,6 +7191,7 @@
         <w:rPr>
           <w:b/>
           <w:sz w:val="24"/>
+          <w:lang w:val="en-US"/>
         </w:rPr>
       </w:pPr>
     </w:p>
@@ -7710,32 +7684,28 @@
         <w:rPr>
           <w:b/>
           <w:sz w:val="24"/>
-          <w:lang w:val="en-US"/>
-        </w:rPr>
-      </w:pPr>
-      <w:r>
-        <w:rPr>
-          <w:b/>
-          <w:sz w:val="24"/>
-          <w:lang w:val="en-US"/>
+        </w:rPr>
+      </w:pPr>
+      <w:r>
+        <w:rPr>
+          <w:b/>
+          <w:sz w:val="24"/>
         </w:rPr>
         <w:t>“</w:t>
       </w:r>
-      <w:proofErr w:type="gramStart"/>
-      <w:r>
-        <w:rPr>
-          <w:b/>
-          <w:sz w:val="24"/>
-          <w:lang w:val="en-US"/>
+      <w:proofErr w:type="spellStart"/>
+      <w:r>
+        <w:rPr>
+          <w:b/>
+          <w:sz w:val="24"/>
         </w:rPr>
         <w:t>prefix</w:t>
       </w:r>
-      <w:proofErr w:type="gramEnd"/>
-      <w:r>
-        <w:rPr>
-          <w:b/>
-          <w:sz w:val="24"/>
-          <w:lang w:val="en-US"/>
+      <w:proofErr w:type="spellEnd"/>
+      <w:r>
+        <w:rPr>
+          <w:b/>
+          <w:sz w:val="24"/>
         </w:rPr>
         <w:t>”</w:t>
       </w:r>
@@ -7751,7 +7721,6 @@
         <w:rPr>
           <w:b/>
           <w:sz w:val="24"/>
-          <w:lang w:val="en-US"/>
         </w:rPr>
         <w:t xml:space="preserve"> : “</w:t>
       </w:r>
@@ -7760,7 +7729,6 @@
         <w:rPr>
           <w:b/>
           <w:sz w:val="24"/>
-          <w:lang w:val="en-US"/>
         </w:rPr>
         <w:t>mq</w:t>
       </w:r>
@@ -7769,7 +7737,6 @@
         <w:rPr>
           <w:b/>
           <w:sz w:val="24"/>
-          <w:lang w:val="en-US"/>
         </w:rPr>
         <w:t>”;</w:t>
       </w:r>
@@ -7780,32 +7747,28 @@
         <w:rPr>
           <w:b/>
           <w:sz w:val="24"/>
-          <w:lang w:val="en-US"/>
-        </w:rPr>
-      </w:pPr>
-      <w:r>
-        <w:rPr>
-          <w:b/>
-          <w:sz w:val="24"/>
-          <w:lang w:val="en-US"/>
+        </w:rPr>
+      </w:pPr>
+      <w:r>
+        <w:rPr>
+          <w:b/>
+          <w:sz w:val="24"/>
         </w:rPr>
         <w:t>“</w:t>
       </w:r>
-      <w:proofErr w:type="gramStart"/>
-      <w:r>
-        <w:rPr>
-          <w:b/>
-          <w:sz w:val="24"/>
-          <w:lang w:val="en-US"/>
+      <w:proofErr w:type="spellStart"/>
+      <w:r>
+        <w:rPr>
+          <w:b/>
+          <w:sz w:val="24"/>
         </w:rPr>
         <w:t>body</w:t>
       </w:r>
-      <w:proofErr w:type="gramEnd"/>
-      <w:r>
-        <w:rPr>
-          <w:b/>
-          <w:sz w:val="24"/>
-          <w:lang w:val="en-US"/>
+      <w:proofErr w:type="spellEnd"/>
+      <w:r>
+        <w:rPr>
+          <w:b/>
+          <w:sz w:val="24"/>
         </w:rPr>
         <w:t>”</w:t>
       </w:r>
@@ -7821,7 +7784,6 @@
         <w:rPr>
           <w:b/>
           <w:sz w:val="24"/>
-          <w:lang w:val="en-US"/>
         </w:rPr>
         <w:t xml:space="preserve"> : [</w:t>
       </w:r>
@@ -7948,37 +7910,37 @@
         <w:rPr>
           <w:sz w:val="24"/>
         </w:rPr>
+        <w:t xml:space="preserve">Con este tipo de comando se pueden ubicar todo tipo de elementos de forma </w:t>
+      </w:r>
+      <w:proofErr w:type="spellStart"/>
+      <w:r>
+        <w:rPr>
+          <w:sz w:val="24"/>
+        </w:rPr>
+        <w:t>mas</w:t>
+      </w:r>
+      <w:proofErr w:type="spellEnd"/>
+      <w:r>
+        <w:rPr>
+          <w:sz w:val="24"/>
+        </w:rPr>
+        <w:t xml:space="preserve"> fácil en usa sola línea, posicionándoles en la derecha o la izquierda.</w:t>
+      </w:r>
+    </w:p>
+    <w:p>
+      <w:pPr>
+        <w:spacing w:after="0"/>
+        <w:rPr>
+          <w:sz w:val="24"/>
+        </w:rPr>
+      </w:pPr>
+      <w:proofErr w:type="spellStart"/>
+      <w:r>
+        <w:rPr>
+          <w:b/>
+          <w:sz w:val="24"/>
+        </w:rPr>
         <w:lastRenderedPageBreak/>
-        <w:t xml:space="preserve">Con este tipo de comando se pueden ubicar todo tipo de elementos de forma </w:t>
-      </w:r>
-      <w:proofErr w:type="spellStart"/>
-      <w:r>
-        <w:rPr>
-          <w:sz w:val="24"/>
-        </w:rPr>
-        <w:t>mas</w:t>
-      </w:r>
-      <w:proofErr w:type="spellEnd"/>
-      <w:r>
-        <w:rPr>
-          <w:sz w:val="24"/>
-        </w:rPr>
-        <w:t xml:space="preserve"> fácil en usa sola línea, posicionándoles en la derecha o la izquierda.</w:t>
-      </w:r>
-    </w:p>
-    <w:p>
-      <w:pPr>
-        <w:spacing w:after="0"/>
-        <w:rPr>
-          <w:sz w:val="24"/>
-        </w:rPr>
-      </w:pPr>
-      <w:proofErr w:type="spellStart"/>
-      <w:r>
-        <w:rPr>
-          <w:b/>
-          <w:sz w:val="24"/>
-        </w:rPr>
         <w:t>Float</w:t>
       </w:r>
       <w:proofErr w:type="spellEnd"/>
@@ -8792,7 +8754,7 @@
           <w:color w:val="D4D4D4"/>
           <w:sz w:val="21"/>
           <w:szCs w:val="21"/>
-          <w:lang w:eastAsia="es-AR"/>
+          <w:lang w:val="en-US" w:eastAsia="es-AR"/>
         </w:rPr>
       </w:pPr>
       <w:r>
@@ -8811,7 +8773,7 @@
           <w:color w:val="D4D4D4"/>
           <w:sz w:val="21"/>
           <w:szCs w:val="21"/>
-          <w:lang w:eastAsia="es-AR"/>
+          <w:lang w:val="en-US" w:eastAsia="es-AR"/>
         </w:rPr>
         <w:t>}</w:t>
       </w:r>
@@ -8821,14 +8783,16 @@
         <w:spacing w:after="0"/>
         <w:rPr>
           <w:sz w:val="24"/>
-        </w:rPr>
-      </w:pPr>
-    </w:p>
-    <w:p>
-      <w:pPr>
-        <w:spacing w:after="0"/>
-        <w:rPr>
-          <w:sz w:val="24"/>
+          <w:lang w:val="en-US"/>
+        </w:rPr>
+      </w:pPr>
+    </w:p>
+    <w:p>
+      <w:pPr>
+        <w:spacing w:after="0"/>
+        <w:rPr>
+          <w:sz w:val="24"/>
+          <w:lang w:val="en-US"/>
         </w:rPr>
       </w:pPr>
     </w:p>
@@ -9389,6 +9353,7 @@
         <w:rPr>
           <w:sz w:val="24"/>
         </w:rPr>
+        <w:lastRenderedPageBreak/>
         <w:t xml:space="preserve">Esto nos puede servir para activar algo a través de una clase cuando solo estamos en una página específica. Esto se hace dándole una clase al </w:t>
       </w:r>
       <w:proofErr w:type="spellStart"/>

</xml_diff>